<commit_message>
adding notes from section 2
</commit_message>
<xml_diff>
--- a/Section_02_1_D_Linear_Regression_theory_code_Notes.docx
+++ b/Section_02_1_D_Linear_Regression_theory_code_Notes.docx
@@ -29,8 +29,768 @@
       </w:r>
     </w:p>
     <w:p>
+      <w:pPr>
+        <w:rPr>
+          <w:b/>
+          <w:u w:val="single"/>
+        </w:rPr>
+      </w:pPr>
+    </w:p>
+    <w:p>
+      <w:pPr>
+        <w:rPr>
+          <w:b/>
+          <w:u w:val="single"/>
+        </w:rPr>
+      </w:pPr>
+      <w:r>
+        <w:rPr>
+          <w:b/>
+          <w:u w:val="single"/>
+        </w:rPr>
+        <w:t>Linear regression in python</w:t>
+      </w:r>
+    </w:p>
+    <w:p>
+      <w:r>
+        <w:t xml:space="preserve">this </w:t>
+      </w:r>
+      <w:proofErr w:type="spellStart"/>
+      <w:r>
+        <w:t>isa</w:t>
+      </w:r>
+      <w:proofErr w:type="spellEnd"/>
+      <w:r>
+        <w:t xml:space="preserve"> lecture</w:t>
+      </w:r>
+    </w:p>
+    <w:p/>
+    <w:p>
+      <w:r>
+        <w:t>ohm’s law V=IR is a linear equation</w:t>
+      </w:r>
+    </w:p>
+    <w:p>
+      <w:pPr>
+        <w:ind w:firstLine="720"/>
+      </w:pPr>
+      <w:r>
+        <w:t>V=</w:t>
+      </w:r>
+      <w:proofErr w:type="spellStart"/>
+      <w:r>
+        <w:t>vol</w:t>
+      </w:r>
+      <w:proofErr w:type="spellEnd"/>
+      <w:r>
+        <w:t xml:space="preserve"> </w:t>
+      </w:r>
+      <w:proofErr w:type="spellStart"/>
+      <w:r>
+        <w:t>tate</w:t>
+      </w:r>
+      <w:proofErr w:type="spellEnd"/>
+    </w:p>
+    <w:p>
+      <w:pPr>
+        <w:ind w:firstLine="720"/>
+      </w:pPr>
+      <w:r>
+        <w:t>I=current</w:t>
+      </w:r>
+    </w:p>
+    <w:p>
+      <w:pPr>
+        <w:ind w:firstLine="720"/>
+      </w:pPr>
+      <w:r>
+        <w:t>R=resistance</w:t>
+      </w:r>
+    </w:p>
+    <w:p>
+      <w:r>
+        <w:tab/>
+        <w:t>Current (I) is the independent variable</w:t>
+      </w:r>
+    </w:p>
+    <w:p>
+      <w:r>
+        <w:t>given a set of inputs and outputs you can plot on graph</w:t>
+      </w:r>
+    </w:p>
+    <w:p>
+      <w:r>
+        <w:tab/>
+        <w:t>creates an almost perfect line</w:t>
+      </w:r>
+    </w:p>
+    <w:p>
+      <w:r>
+        <w:tab/>
+      </w:r>
+      <w:r>
+        <w:tab/>
+        <w:t>always some element of error</w:t>
+      </w:r>
+    </w:p>
+    <w:p>
+      <w:r>
+        <w:t>drawing the line of best fit</w:t>
+      </w:r>
+    </w:p>
+    <w:p>
+      <w:r>
+        <w:tab/>
+        <w:t xml:space="preserve">try to calculate the slope of the </w:t>
+      </w:r>
+      <w:proofErr w:type="spellStart"/>
+      <w:r>
+        <w:t>lin</w:t>
+      </w:r>
+      <w:proofErr w:type="spellEnd"/>
+    </w:p>
+    <w:p>
+      <w:r>
+        <w:tab/>
+        <w:t>R=slope=V/I</w:t>
+      </w:r>
+    </w:p>
+    <w:p>
+      <w:r>
+        <w:t>linear can apply to anything</w:t>
+      </w:r>
+    </w:p>
+    <w:p>
+      <w:r>
+        <w:tab/>
+        <w:t>blood pressure versus age</w:t>
+      </w:r>
+    </w:p>
+    <w:p>
+      <w:r>
+        <w:tab/>
+        <w:t>blood pressure vs weight</w:t>
+      </w:r>
+    </w:p>
+    <w:p>
+      <w:pPr>
+        <w:rPr>
+          <w:u w:val="single"/>
+        </w:rPr>
+      </w:pPr>
+      <w:r>
+        <w:rPr>
+          <w:u w:val="single"/>
+        </w:rPr>
+        <w:t>All data is the same</w:t>
+      </w:r>
+    </w:p>
+    <w:p/>
+    <w:p>
+      <w:r>
+        <w:t xml:space="preserve">there is a systematic way to find line of best </w:t>
+      </w:r>
+      <w:proofErr w:type="spellStart"/>
+      <w:r>
+        <w:t>fitSimple</w:t>
+      </w:r>
+      <w:proofErr w:type="spellEnd"/>
+      <w:r>
+        <w:t xml:space="preserve"> linear regression</w:t>
+      </w:r>
+    </w:p>
+    <w:p>
+      <w:r>
+        <w:tab/>
+        <w:t xml:space="preserve">this is </w:t>
+      </w:r>
+      <w:proofErr w:type="spellStart"/>
+      <w:r>
+        <w:t>y</w:t>
+      </w:r>
+      <w:r>
+        <w:rPr>
+          <w:vertAlign w:val="subscript"/>
+        </w:rPr>
+        <w:t>i</w:t>
+      </w:r>
+      <w:proofErr w:type="spellEnd"/>
+      <w:r>
+        <w:t>=</w:t>
+      </w:r>
+      <w:proofErr w:type="spellStart"/>
+      <w:r>
+        <w:t>ax</w:t>
+      </w:r>
+      <w:r>
+        <w:rPr>
+          <w:vertAlign w:val="subscript"/>
+        </w:rPr>
+        <w:t>i</w:t>
+      </w:r>
+      <w:r>
+        <w:t>+b</w:t>
+      </w:r>
+      <w:proofErr w:type="spellEnd"/>
+    </w:p>
+    <w:p>
+      <w:r>
+        <w:tab/>
+      </w:r>
+      <w:proofErr w:type="spellStart"/>
+      <w:r>
+        <w:t>y</w:t>
+      </w:r>
+      <w:r>
+        <w:rPr>
+          <w:i/>
+          <w:vertAlign w:val="subscript"/>
+        </w:rPr>
+        <w:t>i</w:t>
+      </w:r>
+      <w:proofErr w:type="spellEnd"/>
+      <w:r>
+        <w:rPr>
+          <w:vertAlign w:val="subscript"/>
+        </w:rPr>
+        <w:t xml:space="preserve"> </w:t>
+      </w:r>
+      <w:r>
+        <w:t>is expected y</w:t>
+      </w:r>
+    </w:p>
+    <w:p>
+      <w:r>
+        <w:rPr>
+          <w:vertAlign w:val="subscript"/>
+        </w:rPr>
+        <w:tab/>
+      </w:r>
+      <w:r>
+        <w:t>x</w:t>
+      </w:r>
+      <w:r>
+        <w:rPr>
+          <w:vertAlign w:val="subscript"/>
+        </w:rPr>
+        <w:t>i</w:t>
+      </w:r>
+      <w:r>
+        <w:t xml:space="preserve"> is the input ex</w:t>
+      </w:r>
+    </w:p>
+    <w:p>
+      <w:r>
+        <w:tab/>
+        <w:t>we want the line of best fit to be as close to possible (minimizing error)</w:t>
+      </w:r>
+    </w:p>
+    <w:p/>
+    <w:p>
+      <w:r>
+        <w:tab/>
+        <w:t>finding differences does not work</w:t>
+      </w:r>
+    </w:p>
+    <w:p>
+      <w:r>
+        <w:tab/>
+      </w:r>
+      <w:r>
+        <w:tab/>
+        <w:t>errors of +5 and -5 = 0</w:t>
+      </w:r>
+    </w:p>
+    <w:p>
+      <w:pPr>
+        <w:rPr>
+          <w:u w:val="single"/>
+        </w:rPr>
+      </w:pPr>
+      <w:r>
+        <w:tab/>
+      </w:r>
+      <w:r>
+        <w:rPr>
+          <w:u w:val="single"/>
+        </w:rPr>
+        <w:t>Step 1:  need to find the “sum of squared errors”</w:t>
+      </w:r>
+    </w:p>
+    <w:p>
+      <w:pPr>
+        <w:rPr>
+          <w:vertAlign w:val="superscript"/>
+        </w:rPr>
+      </w:pPr>
+      <w:r>
+        <w:tab/>
+      </w:r>
+      <w:r>
+        <w:tab/>
+        <w:t>Error (E)=summation (</w:t>
+      </w:r>
+      <w:proofErr w:type="spellStart"/>
+      <w:r>
+        <w:t>y</w:t>
+      </w:r>
+      <w:r>
+        <w:rPr>
+          <w:vertAlign w:val="subscript"/>
+        </w:rPr>
+        <w:t>i</w:t>
+      </w:r>
+      <w:r>
+        <w:t>-yhat</w:t>
+      </w:r>
+      <w:r>
+        <w:rPr>
+          <w:vertAlign w:val="subscript"/>
+        </w:rPr>
+        <w:t>i</w:t>
+      </w:r>
+      <w:proofErr w:type="spellEnd"/>
+      <w:r>
+        <w:t>)</w:t>
+      </w:r>
+      <w:r>
+        <w:rPr>
+          <w:vertAlign w:val="superscript"/>
+        </w:rPr>
+        <w:t>2</w:t>
+      </w:r>
+    </w:p>
+    <w:p>
+      <w:pPr>
+        <w:rPr>
+          <w:u w:val="single"/>
+        </w:rPr>
+      </w:pPr>
+      <w:r>
+        <w:tab/>
+      </w:r>
+      <w:r>
+        <w:rPr>
+          <w:u w:val="single"/>
+        </w:rPr>
+        <w:t xml:space="preserve">Step 2: take the </w:t>
+      </w:r>
+      <w:proofErr w:type="spellStart"/>
+      <w:r>
+        <w:rPr>
+          <w:u w:val="single"/>
+        </w:rPr>
+        <w:t>derivive</w:t>
+      </w:r>
+      <w:proofErr w:type="spellEnd"/>
+      <w:r>
+        <w:rPr>
+          <w:u w:val="single"/>
+        </w:rPr>
+        <w:t xml:space="preserve"> of Error function to minimize the result</w:t>
+      </w:r>
+    </w:p>
+    <w:p>
+      <w:r>
+        <w:tab/>
+      </w:r>
+      <w:r>
+        <w:tab/>
+        <w:t>example</w:t>
+      </w:r>
+    </w:p>
+    <w:p>
+      <w:r>
+        <w:tab/>
+      </w:r>
+      <w:r>
+        <w:tab/>
+      </w:r>
+      <w:r>
+        <w:tab/>
+        <w:t>E=0.5t</w:t>
+      </w:r>
+      <w:r>
+        <w:rPr>
+          <w:vertAlign w:val="superscript"/>
+        </w:rPr>
+        <w:t>2</w:t>
+      </w:r>
+      <w:r>
+        <w:t>-t</w:t>
+      </w:r>
+    </w:p>
+    <w:p>
+      <w:r>
+        <w:tab/>
+      </w:r>
+      <w:r>
+        <w:tab/>
+      </w:r>
+      <w:r>
+        <w:tab/>
+        <w:t>E`=t-1</w:t>
+      </w:r>
+    </w:p>
+    <w:p>
+      <w:r>
+        <w:tab/>
+      </w:r>
+      <w:r>
+        <w:tab/>
+      </w:r>
+      <w:r>
+        <w:tab/>
+      </w:r>
+      <w:proofErr w:type="gramStart"/>
+      <w:r>
+        <w:t>so</w:t>
+      </w:r>
+      <w:proofErr w:type="gramEnd"/>
+      <w:r>
+        <w:t xml:space="preserve"> by setting derivative equal to 0</w:t>
+      </w:r>
+    </w:p>
+    <w:p>
+      <w:r>
+        <w:tab/>
+      </w:r>
+      <w:r>
+        <w:tab/>
+      </w:r>
+      <w:r>
+        <w:tab/>
+        <w:t>0=t-1</w:t>
+      </w:r>
+    </w:p>
+    <w:p>
+      <w:r>
+        <w:tab/>
+      </w:r>
+      <w:r>
+        <w:tab/>
+      </w:r>
+      <w:r>
+        <w:tab/>
+        <w:t>t=1</w:t>
+      </w:r>
+    </w:p>
+    <w:p>
+      <w:pPr>
+        <w:rPr>
+          <w:u w:val="single"/>
+        </w:rPr>
+      </w:pPr>
+      <w:r>
+        <w:tab/>
+      </w:r>
+      <w:r>
+        <w:tab/>
+      </w:r>
+      <w:r>
+        <w:rPr>
+          <w:u w:val="single"/>
+        </w:rPr>
+        <w:t>in our problem</w:t>
+      </w:r>
+    </w:p>
+    <w:p>
+      <w:pPr>
+        <w:rPr>
+          <w:vertAlign w:val="superscript"/>
+        </w:rPr>
+      </w:pPr>
+      <w:r>
+        <w:tab/>
+      </w:r>
+      <w:r>
+        <w:tab/>
+      </w:r>
+      <w:r>
+        <w:tab/>
+        <w:t>Error (E)=summation (</w:t>
+      </w:r>
+      <w:proofErr w:type="spellStart"/>
+      <w:r>
+        <w:t>y</w:t>
+      </w:r>
+      <w:r>
+        <w:rPr>
+          <w:vertAlign w:val="subscript"/>
+        </w:rPr>
+        <w:t>i</w:t>
+      </w:r>
+      <w:r>
+        <w:t>-yhat</w:t>
+      </w:r>
+      <w:r>
+        <w:rPr>
+          <w:vertAlign w:val="subscript"/>
+        </w:rPr>
+        <w:t>i</w:t>
+      </w:r>
+      <w:proofErr w:type="spellEnd"/>
+      <w:r>
+        <w:t>)</w:t>
+      </w:r>
+      <w:r>
+        <w:rPr>
+          <w:vertAlign w:val="superscript"/>
+        </w:rPr>
+        <w:t>2</w:t>
+      </w:r>
+    </w:p>
+    <w:p>
+      <w:r>
+        <w:rPr>
+          <w:vertAlign w:val="superscript"/>
+        </w:rPr>
+        <w:tab/>
+      </w:r>
+      <w:r>
+        <w:rPr>
+          <w:vertAlign w:val="superscript"/>
+        </w:rPr>
+        <w:tab/>
+      </w:r>
+      <w:r>
+        <w:rPr>
+          <w:vertAlign w:val="superscript"/>
+        </w:rPr>
+        <w:tab/>
+      </w:r>
+      <w:r>
+        <w:t xml:space="preserve">So </w:t>
+      </w:r>
+      <w:proofErr w:type="spellStart"/>
+      <w:r>
+        <w:t>pluggin</w:t>
+      </w:r>
+      <w:proofErr w:type="spellEnd"/>
+      <w:r>
+        <w:t xml:space="preserve"> in our line of best fit function</w:t>
+      </w:r>
+    </w:p>
+    <w:p>
+      <w:pPr>
+        <w:rPr>
+          <w:vertAlign w:val="superscript"/>
+        </w:rPr>
+      </w:pPr>
+      <w:r>
+        <w:tab/>
+      </w:r>
+      <w:r>
+        <w:tab/>
+      </w:r>
+      <w:r>
+        <w:tab/>
+        <w:t>E=summation(</w:t>
+      </w:r>
+      <w:proofErr w:type="spellStart"/>
+      <w:r>
+        <w:t>y</w:t>
+      </w:r>
+      <w:r>
+        <w:rPr>
+          <w:vertAlign w:val="subscript"/>
+        </w:rPr>
+        <w:t>i</w:t>
+      </w:r>
+      <w:proofErr w:type="spellEnd"/>
+      <w:r>
+        <w:t>-(</w:t>
+      </w:r>
+      <w:proofErr w:type="spellStart"/>
+      <w:r>
+        <w:t>ax</w:t>
+      </w:r>
+      <w:r>
+        <w:rPr>
+          <w:vertAlign w:val="subscript"/>
+        </w:rPr>
+        <w:t>i</w:t>
+      </w:r>
+      <w:r>
+        <w:t>+b</w:t>
+      </w:r>
+      <w:proofErr w:type="spellEnd"/>
+      <w:r>
+        <w:t>))</w:t>
+      </w:r>
+      <w:r>
+        <w:rPr>
+          <w:vertAlign w:val="superscript"/>
+        </w:rPr>
+        <w:t xml:space="preserve">2 </w:t>
+      </w:r>
+      <w:r>
+        <w:t>or E=summation(</w:t>
+      </w:r>
+      <w:proofErr w:type="spellStart"/>
+      <w:r>
+        <w:t>y</w:t>
+      </w:r>
+      <w:r>
+        <w:rPr>
+          <w:vertAlign w:val="subscript"/>
+        </w:rPr>
+        <w:t>i</w:t>
+      </w:r>
+      <w:proofErr w:type="spellEnd"/>
+      <w:r>
+        <w:t>-</w:t>
+      </w:r>
+      <w:proofErr w:type="spellStart"/>
+      <w:r>
+        <w:t>ax</w:t>
+      </w:r>
+      <w:r>
+        <w:rPr>
+          <w:vertAlign w:val="subscript"/>
+        </w:rPr>
+        <w:t>i</w:t>
+      </w:r>
+      <w:proofErr w:type="spellEnd"/>
+      <w:r>
+        <w:t>-b)</w:t>
+      </w:r>
+      <w:r>
+        <w:rPr>
+          <w:vertAlign w:val="superscript"/>
+        </w:rPr>
+        <w:t>2</w:t>
+      </w:r>
+    </w:p>
+    <w:p>
+      <w:r>
+        <w:tab/>
+      </w:r>
+      <w:r>
+        <w:tab/>
+      </w:r>
+      <w:r>
+        <w:tab/>
+      </w:r>
+      <w:r>
+        <w:tab/>
+      </w:r>
+      <w:proofErr w:type="spellStart"/>
+      <w:r>
+        <w:t>y</w:t>
+      </w:r>
+      <w:r>
+        <w:rPr>
+          <w:vertAlign w:val="superscript"/>
+        </w:rPr>
+        <w:t>i</w:t>
+      </w:r>
+      <w:proofErr w:type="spellEnd"/>
+      <w:r>
+        <w:t xml:space="preserve"> and x</w:t>
+      </w:r>
+      <w:r>
+        <w:rPr>
+          <w:vertAlign w:val="superscript"/>
+        </w:rPr>
+        <w:t>i</w:t>
+      </w:r>
+      <w:r>
+        <w:t xml:space="preserve"> are given due to </w:t>
+      </w:r>
+      <w:proofErr w:type="spellStart"/>
+      <w:r>
+        <w:t>datapoints</w:t>
+      </w:r>
+      <w:proofErr w:type="spellEnd"/>
+    </w:p>
+    <w:p>
+      <w:pPr>
+        <w:ind w:left="2160"/>
+      </w:pPr>
+      <w:r>
+        <w:t xml:space="preserve">have to take partial derivatives since multiple variables </w:t>
+      </w:r>
+      <w:hyperlink r:id="rId4" w:history="1">
+        <w:r>
+          <w:rPr>
+            <w:rStyle w:val="Hyperlink"/>
+          </w:rPr>
+          <w:t>https://www.youtube.com/watch?v=SbfRDBmyAMI</w:t>
+        </w:r>
+      </w:hyperlink>
+    </w:p>
+    <w:p>
+      <w:pPr>
+        <w:ind w:left="2160"/>
+      </w:pPr>
+      <w:hyperlink r:id="rId5" w:history="1">
+        <w:r>
+          <w:rPr>
+            <w:rStyle w:val="Hyperlink"/>
+          </w:rPr>
+          <w:t>https://www.google.com/search?q=finding+derivatives+polynomials&amp;ie=utf-8&amp;oe=utf-8&amp;client=firefox-b-1-ab#kpvalbx=1</w:t>
+        </w:r>
+      </w:hyperlink>
+    </w:p>
+    <w:p>
+      <w:pPr>
+        <w:ind w:left="2160"/>
+      </w:pPr>
+      <w:hyperlink r:id="rId6" w:history="1">
+        <w:r>
+          <w:rPr>
+            <w:rStyle w:val="Hyperlink"/>
+          </w:rPr>
+          <w:t>https://www.youtube.com/watch?v=-_8DFxTl0Ls</w:t>
+        </w:r>
+      </w:hyperlink>
+    </w:p>
+    <w:p>
+      <w:pPr>
+        <w:ind w:left="2160"/>
+      </w:pPr>
+    </w:p>
+    <w:p>
+      <w:pPr>
+        <w:ind w:left="2160"/>
+      </w:pPr>
+      <w:hyperlink r:id="rId7" w:history="1">
+        <w:r>
+          <w:rPr>
+            <w:rStyle w:val="Hyperlink"/>
+          </w:rPr>
+          <w:t>http://polisci.msu.edu/jacoby/msu/ppl801/handouts/Handout,%20Summations,%202010.pdf</w:t>
+        </w:r>
+      </w:hyperlink>
+    </w:p>
+    <w:p>
+      <w:pPr>
+        <w:ind w:left="2160"/>
+      </w:pPr>
       <w:bookmarkStart w:id="0" w:name="_GoBack"/>
       <w:bookmarkEnd w:id="0"/>
+    </w:p>
+    <w:p>
+      <w:pPr>
+        <w:ind w:left="1440" w:firstLine="720"/>
+      </w:pPr>
+      <w:r>
+        <w:t>see notes sheet</w:t>
+      </w:r>
+      <w:r>
+        <w:br/>
+      </w:r>
+    </w:p>
+    <w:p>
+      <w:pPr>
+        <w:ind w:left="1440" w:firstLine="720"/>
+      </w:pPr>
+    </w:p>
+    <w:p>
+      <w:r>
+        <w:tab/>
+      </w:r>
     </w:p>
     <w:sectPr>
       <w:pgSz w:w="12240" w:h="15840"/>
@@ -463,6 +1223,41 @@
     <w:semiHidden/>
     <w:unhideWhenUsed/>
   </w:style>
+  <w:style w:type="character" w:styleId="Hyperlink">
+    <w:name w:val="Hyperlink"/>
+    <w:basedOn w:val="DefaultParagraphFont"/>
+    <w:uiPriority w:val="99"/>
+    <w:unhideWhenUsed/>
+    <w:rsid w:val="00FE019E"/>
+    <w:rPr>
+      <w:color w:val="0563C1" w:themeColor="hyperlink"/>
+      <w:u w:val="single"/>
+    </w:rPr>
+  </w:style>
+  <w:style w:type="character" w:styleId="UnresolvedMention">
+    <w:name w:val="Unresolved Mention"/>
+    <w:basedOn w:val="DefaultParagraphFont"/>
+    <w:uiPriority w:val="99"/>
+    <w:semiHidden/>
+    <w:unhideWhenUsed/>
+    <w:rsid w:val="00FE019E"/>
+    <w:rPr>
+      <w:color w:val="808080"/>
+      <w:shd w:val="clear" w:color="auto" w:fill="E6E6E6"/>
+    </w:rPr>
+  </w:style>
+  <w:style w:type="character" w:styleId="FollowedHyperlink">
+    <w:name w:val="FollowedHyperlink"/>
+    <w:basedOn w:val="DefaultParagraphFont"/>
+    <w:uiPriority w:val="99"/>
+    <w:semiHidden/>
+    <w:unhideWhenUsed/>
+    <w:rsid w:val="0076546B"/>
+    <w:rPr>
+      <w:color w:val="954F72" w:themeColor="followedHyperlink"/>
+      <w:u w:val="single"/>
+    </w:rPr>
+  </w:style>
 </w:styles>
 </file>
 

</xml_diff>

<commit_message>
adding complete linear regression code and notes (need to add images)
</commit_message>
<xml_diff>
--- a/Section_02_1_D_Linear_Regression_theory_code_Notes.docx
+++ b/Section_02_1_D_Linear_Regression_theory_code_Notes.docx
@@ -724,7 +724,7 @@
       <w:pPr>
         <w:ind w:left="2160"/>
       </w:pPr>
-      <w:hyperlink r:id="rId5" w:history="1">
+      <w:hyperlink r:id="rId5" w:anchor="kpvalbx=1" w:history="1">
         <w:r>
           <w:rPr>
             <w:rStyle w:val="Hyperlink"/>
@@ -754,6 +754,9 @@
     <w:p>
       <w:pPr>
         <w:ind w:left="2160"/>
+        <w:rPr>
+          <w:rStyle w:val="Hyperlink"/>
+        </w:rPr>
       </w:pPr>
       <w:hyperlink r:id="rId7" w:history="1">
         <w:r>
@@ -768,28 +771,555 @@
       <w:pPr>
         <w:ind w:left="2160"/>
       </w:pPr>
+      <w:r>
+        <w:t xml:space="preserve">Need to use the chain rule on the original </w:t>
+      </w:r>
+      <w:proofErr w:type="spellStart"/>
+      <w:r>
+        <w:t>ufnction</w:t>
+      </w:r>
+      <w:proofErr w:type="spellEnd"/>
+      <w:r>
+        <w:t xml:space="preserve"> to get the derivative</w:t>
+      </w:r>
+    </w:p>
+    <w:p>
+      <w:pPr>
+        <w:ind w:left="2880"/>
+      </w:pPr>
+      <w:hyperlink r:id="rId8" w:history="1">
+        <w:r>
+          <w:rPr>
+            <w:rStyle w:val="Hyperlink"/>
+          </w:rPr>
+          <w:t>https://www.khanacademy.org/math/ap-calculus-ab/ab-derivative-rules/ab-chain-rule/v/chain-rule-introduction</w:t>
+        </w:r>
+      </w:hyperlink>
+    </w:p>
+    <w:p>
+      <w:pPr>
+        <w:ind w:left="2880"/>
+      </w:pPr>
+      <w:r>
+        <w:t>Steps:</w:t>
+      </w:r>
+    </w:p>
+    <w:p>
+      <w:pPr>
+        <w:ind w:left="2880"/>
+      </w:pPr>
+      <w:r>
+        <w:tab/>
+        <w:t>1.  take derivative of outside quantity</w:t>
+      </w:r>
+    </w:p>
+    <w:p>
+      <w:pPr>
+        <w:ind w:left="2880"/>
+      </w:pPr>
+      <w:r>
+        <w:tab/>
+        <w:t xml:space="preserve">2.  need to then </w:t>
+      </w:r>
+      <w:proofErr w:type="spellStart"/>
+      <w:r>
+        <w:t>mulitpily</w:t>
+      </w:r>
+      <w:proofErr w:type="spellEnd"/>
+      <w:r>
+        <w:t xml:space="preserve"> result by derivative of interior</w:t>
+      </w:r>
+    </w:p>
+    <w:p>
+      <w:pPr>
+        <w:ind w:left="2880"/>
+      </w:pPr>
+      <w:r>
+        <w:t>example</w:t>
+      </w:r>
+    </w:p>
+    <w:p>
+      <w:pPr>
+        <w:ind w:left="2880"/>
+      </w:pPr>
+      <w:r>
+        <w:t>h(x)=(</w:t>
+      </w:r>
+      <w:proofErr w:type="spellStart"/>
+      <w:r>
+        <w:t>sinx</w:t>
+      </w:r>
+      <w:proofErr w:type="spellEnd"/>
+      <w:r>
+        <w:t>)</w:t>
+      </w:r>
+      <w:r>
+        <w:rPr>
+          <w:vertAlign w:val="superscript"/>
+        </w:rPr>
+        <w:t>2</w:t>
+      </w:r>
+    </w:p>
+    <w:p>
+      <w:pPr>
+        <w:ind w:left="2880"/>
+      </w:pPr>
+      <w:r>
+        <w:t>h`(x)=(dh/</w:t>
+      </w:r>
+      <w:proofErr w:type="gramStart"/>
+      <w:r>
+        <w:t>dx)=</w:t>
+      </w:r>
+      <w:proofErr w:type="gramEnd"/>
+      <w:r>
+        <w:t>2(</w:t>
+      </w:r>
+      <w:proofErr w:type="spellStart"/>
+      <w:r>
+        <w:t>sinx</w:t>
+      </w:r>
+      <w:proofErr w:type="spellEnd"/>
+      <w:r>
+        <w:t>)(derivative of sign x)</w:t>
+      </w:r>
+    </w:p>
+    <w:p>
+      <w:r>
+        <w:tab/>
+      </w:r>
+      <w:r>
+        <w:tab/>
+      </w:r>
+      <w:r>
+        <w:tab/>
+        <w:t>look at notes to show that you can convert</w:t>
+      </w:r>
+    </w:p>
+    <w:p>
+      <w:r>
+        <w:tab/>
+      </w:r>
+      <w:r>
+        <w:tab/>
+      </w:r>
+      <w:r>
+        <w:tab/>
+        <w:t>sum(xi)=</w:t>
+      </w:r>
+      <w:r>
+        <w:t>X bar (if divided by N)</w:t>
+      </w:r>
+    </w:p>
+    <w:p/>
+    <w:p>
+      <w:r>
+        <w:tab/>
+      </w:r>
+      <w:r>
+        <w:tab/>
+      </w:r>
+      <w:r>
+        <w:tab/>
+        <w:t>dot product resources:</w:t>
+      </w:r>
+    </w:p>
+    <w:p>
+      <w:r>
+        <w:tab/>
+      </w:r>
+      <w:r>
+        <w:tab/>
+      </w:r>
+      <w:r>
+        <w:tab/>
+      </w:r>
+      <w:hyperlink r:id="rId9" w:history="1">
+        <w:r>
+          <w:rPr>
+            <w:rStyle w:val="Hyperlink"/>
+          </w:rPr>
+          <w:t>https://en.wikipedia.org/wiki/Dot_product</w:t>
+        </w:r>
+      </w:hyperlink>
+    </w:p>
+    <w:p/>
+    <w:p/>
+    <w:p>
+      <w:pPr>
+        <w:ind w:left="2160"/>
+      </w:pPr>
+    </w:p>
+    <w:p>
+      <w:pPr>
+        <w:ind w:left="2160"/>
+      </w:pPr>
+    </w:p>
+    <w:p>
+      <w:pPr>
+        <w:ind w:left="1440" w:firstLine="720"/>
+        <w:rPr>
+          <w:b/>
+          <w:u w:val="single"/>
+        </w:rPr>
+      </w:pPr>
+      <w:r>
+        <w:rPr>
+          <w:b/>
+          <w:u w:val="single"/>
+        </w:rPr>
+        <w:t>see notes sheet</w:t>
+      </w:r>
+    </w:p>
+    <w:p>
+      <w:pPr>
+        <w:rPr>
+          <w:b/>
+          <w:u w:val="single"/>
+        </w:rPr>
+      </w:pPr>
+      <w:r>
+        <w:rPr>
+          <w:b/>
+          <w:u w:val="single"/>
+        </w:rPr>
+        <w:t>Define the problem derive the solution</w:t>
+      </w:r>
+    </w:p>
+    <w:p>
+      <w:pPr>
+        <w:rPr>
+          <w:b/>
+          <w:u w:val="single"/>
+        </w:rPr>
+      </w:pPr>
+    </w:p>
+    <w:p>
+      <w:r>
+        <w:t>process</w:t>
+      </w:r>
+    </w:p>
+    <w:p>
+      <w:r>
+        <w:t>1.  define the problem</w:t>
+      </w:r>
+    </w:p>
+    <w:p>
+      <w:r>
+        <w:tab/>
+        <w:t>start with training samples that resemble a line</w:t>
+      </w:r>
+    </w:p>
+    <w:p>
+      <w:pPr>
+        <w:rPr>
+          <w:vertAlign w:val="subscript"/>
+        </w:rPr>
+      </w:pPr>
+      <w:r>
+        <w:tab/>
+        <w:t>inputs (x</w:t>
+      </w:r>
+      <w:r>
+        <w:rPr>
+          <w:vertAlign w:val="subscript"/>
+        </w:rPr>
+        <w:t>1,</w:t>
+      </w:r>
+      <w:r>
+        <w:t xml:space="preserve"> </w:t>
+      </w:r>
+      <w:r>
+        <w:t>x</w:t>
+      </w:r>
+      <w:r>
+        <w:rPr>
+          <w:vertAlign w:val="subscript"/>
+        </w:rPr>
+        <w:t>2</w:t>
+      </w:r>
+      <w:r>
+        <w:t xml:space="preserve"> </w:t>
+      </w:r>
+      <w:r>
+        <w:t>x</w:t>
+      </w:r>
+      <w:r>
+        <w:rPr>
+          <w:vertAlign w:val="subscript"/>
+        </w:rPr>
+        <w:t>3</w:t>
+      </w:r>
+      <w:r>
+        <w:t xml:space="preserve"> </w:t>
+      </w:r>
+      <w:r>
+        <w:t>x</w:t>
+      </w:r>
+      <w:r>
+        <w:rPr>
+          <w:vertAlign w:val="subscript"/>
+        </w:rPr>
+        <w:t>4)</w:t>
+      </w:r>
+    </w:p>
+    <w:p>
+      <w:r>
+        <w:tab/>
+        <w:t>outputs (y</w:t>
+      </w:r>
+      <w:r>
+        <w:rPr>
+          <w:vertAlign w:val="subscript"/>
+        </w:rPr>
+        <w:t>1</w:t>
+      </w:r>
+      <w:r>
+        <w:t>,</w:t>
+      </w:r>
+      <w:r>
+        <w:t xml:space="preserve"> </w:t>
+      </w:r>
+      <w:r>
+        <w:t>y</w:t>
+      </w:r>
+      <w:r>
+        <w:rPr>
+          <w:vertAlign w:val="subscript"/>
+        </w:rPr>
+        <w:t>2</w:t>
+      </w:r>
+      <w:r>
+        <w:t>,</w:t>
+      </w:r>
+      <w:r>
+        <w:t xml:space="preserve"> </w:t>
+      </w:r>
+      <w:r>
+        <w:t>y</w:t>
+      </w:r>
+      <w:proofErr w:type="gramStart"/>
+      <w:r>
+        <w:rPr>
+          <w:vertAlign w:val="subscript"/>
+        </w:rPr>
+        <w:t>3</w:t>
+      </w:r>
+      <w:r>
+        <w:t>,…</w:t>
+      </w:r>
+      <w:proofErr w:type="gramEnd"/>
+      <w:r>
+        <w:t>)</w:t>
+      </w:r>
+    </w:p>
+    <w:p/>
+    <w:p>
+      <w:r>
+        <w:tab/>
+        <w:t xml:space="preserve">line defined in </w:t>
+      </w:r>
+      <w:proofErr w:type="spellStart"/>
+      <w:r>
+        <w:t>yhat</w:t>
+      </w:r>
+      <w:proofErr w:type="spellEnd"/>
+      <w:r>
+        <w:t>=</w:t>
+      </w:r>
+      <w:proofErr w:type="spellStart"/>
+      <w:r>
+        <w:t>ax+b</w:t>
+      </w:r>
+      <w:proofErr w:type="spellEnd"/>
+    </w:p>
+    <w:p>
+      <w:pPr>
+        <w:rPr>
+          <w:rFonts w:eastAsia="Times New Roman" w:cs="Times New Roman"/>
+          <w:b/>
+          <w:szCs w:val="24"/>
+          <w:u w:val="single"/>
+        </w:rPr>
+      </w:pPr>
+      <w:r>
+        <w:rPr>
+          <w:rFonts w:eastAsia="Times New Roman" w:cs="Times New Roman"/>
+          <w:b/>
+          <w:szCs w:val="24"/>
+          <w:u w:val="single"/>
+        </w:rPr>
+        <w:t>Summary:</w:t>
+      </w:r>
       <w:bookmarkStart w:id="0" w:name="_GoBack"/>
       <w:bookmarkEnd w:id="0"/>
     </w:p>
     <w:p>
       <w:pPr>
-        <w:ind w:left="1440" w:firstLine="720"/>
-      </w:pPr>
-      <w:r>
-        <w:t>see notes sheet</w:t>
-      </w:r>
-      <w:r>
-        <w:br/>
-      </w:r>
-    </w:p>
-    <w:p>
-      <w:pPr>
-        <w:ind w:left="1440" w:firstLine="720"/>
-      </w:pPr>
-    </w:p>
-    <w:p>
-      <w:r>
-        <w:tab/>
+        <w:rPr>
+          <w:rFonts w:eastAsia="Times New Roman" w:cs="Times New Roman"/>
+          <w:szCs w:val="24"/>
+        </w:rPr>
+      </w:pPr>
+      <w:r>
+        <w:rPr>
+          <w:rFonts w:eastAsia="Times New Roman" w:cs="Times New Roman"/>
+          <w:szCs w:val="24"/>
+        </w:rPr>
+        <w:t>In theory</w:t>
+      </w:r>
+      <w:r>
+        <w:rPr>
+          <w:rFonts w:eastAsia="Times New Roman" w:cs="Times New Roman"/>
+          <w:szCs w:val="24"/>
+        </w:rPr>
+        <w:t xml:space="preserve"> (this may just be the proof)</w:t>
+      </w:r>
+    </w:p>
+    <w:p>
+      <w:pPr>
+        <w:rPr>
+          <w:rFonts w:eastAsia="Times New Roman" w:cs="Times New Roman"/>
+          <w:szCs w:val="24"/>
+        </w:rPr>
+      </w:pPr>
+      <w:r>
+        <w:rPr>
+          <w:rFonts w:eastAsia="Times New Roman" w:cs="Times New Roman"/>
+          <w:szCs w:val="24"/>
+        </w:rPr>
+        <w:tab/>
+        <w:t xml:space="preserve">1.  find the equation of the sum of square </w:t>
+      </w:r>
+      <w:proofErr w:type="spellStart"/>
+      <w:r>
+        <w:rPr>
+          <w:rFonts w:eastAsia="Times New Roman" w:cs="Times New Roman"/>
+          <w:szCs w:val="24"/>
+        </w:rPr>
+        <w:t>derrors</w:t>
+      </w:r>
+      <w:proofErr w:type="spellEnd"/>
+    </w:p>
+    <w:p>
+      <w:pPr>
+        <w:ind w:left="720"/>
+        <w:rPr>
+          <w:rFonts w:eastAsia="Times New Roman" w:cs="Times New Roman"/>
+          <w:szCs w:val="24"/>
+        </w:rPr>
+      </w:pPr>
+      <w:r>
+        <w:rPr>
+          <w:rFonts w:eastAsia="Times New Roman" w:cs="Times New Roman"/>
+          <w:szCs w:val="24"/>
+        </w:rPr>
+        <w:t>2.  take partial derivatives of a and b and set to zero, then solve to get minimum a and b values</w:t>
+      </w:r>
+    </w:p>
+    <w:p>
+      <w:pPr>
+        <w:ind w:left="720"/>
+        <w:rPr>
+          <w:rFonts w:eastAsia="Times New Roman" w:cs="Times New Roman"/>
+          <w:szCs w:val="24"/>
+        </w:rPr>
+      </w:pPr>
+      <w:r>
+        <w:rPr>
+          <w:rFonts w:eastAsia="Times New Roman" w:cs="Times New Roman"/>
+          <w:szCs w:val="24"/>
+        </w:rPr>
+        <w:t>3.  those create the line of best fit</w:t>
+      </w:r>
+    </w:p>
+    <w:p>
+      <w:pPr>
+        <w:ind w:left="720"/>
+        <w:rPr>
+          <w:rFonts w:eastAsia="Times New Roman" w:cs="Times New Roman"/>
+          <w:szCs w:val="24"/>
+        </w:rPr>
+      </w:pPr>
+      <w:r>
+        <w:rPr>
+          <w:rFonts w:eastAsia="Times New Roman" w:cs="Times New Roman"/>
+          <w:szCs w:val="24"/>
+        </w:rPr>
+        <w:t>4.  next steps: get line of best fit</w:t>
+      </w:r>
+    </w:p>
+    <w:p/>
+    <w:p/>
+    <w:p>
+      <w:pPr>
+        <w:rPr>
+          <w:b/>
+          <w:u w:val="single"/>
+        </w:rPr>
+      </w:pPr>
+      <w:r>
+        <w:rPr>
+          <w:b/>
+          <w:u w:val="single"/>
+        </w:rPr>
+        <w:t>Exercise: Theory Versus Coding</w:t>
+      </w:r>
+    </w:p>
+    <w:p>
+      <w:r>
+        <w:t>the</w:t>
+      </w:r>
+      <w:r>
+        <w:t xml:space="preserve"> code helps conceptualize the results</w:t>
+      </w:r>
+    </w:p>
+    <w:p/>
+    <w:p>
+      <w:pPr>
+        <w:rPr>
+          <w:b/>
+          <w:u w:val="single"/>
+        </w:rPr>
+      </w:pPr>
+      <w:r>
+        <w:rPr>
+          <w:b/>
+          <w:u w:val="single"/>
+        </w:rPr>
+        <w:lastRenderedPageBreak/>
+        <w:t>R-Squared Quiz:</w:t>
+      </w:r>
+    </w:p>
+    <w:p>
+      <w:r>
+        <w:t xml:space="preserve">1.  </w:t>
+      </w:r>
+      <w:r>
+        <w:t>What leads to a negative R</w:t>
+      </w:r>
+      <w:r>
+        <w:rPr>
+          <w:vertAlign w:val="superscript"/>
+        </w:rPr>
+        <w:t>2</w:t>
+      </w:r>
+      <w:r>
+        <w:t>?</w:t>
+      </w:r>
+    </w:p>
+    <w:p>
+      <w:pPr>
+        <w:ind w:firstLine="720"/>
+      </w:pPr>
+      <w:r>
+        <w:t>we predict worse than mean of the target values</w:t>
+      </w:r>
+    </w:p>
+    <w:p>
+      <w:r>
+        <w:tab/>
+        <w:t>it would have been better to predict just the mean of the target values</w:t>
       </w:r>
     </w:p>
     <w:sectPr>

</xml_diff>